<commit_message>
Ändrat word-filen och ssg.txt
</commit_message>
<xml_diff>
--- a/test_PH.docx
+++ b/test_PH.docx
@@ -38,8 +38,6 @@
         </w:rPr>
         <w:t xml:space="preserve">röd </w:t>
       </w:r>
-      <w:bookmarkStart w:id="0" w:name="_GoBack"/>
-      <w:bookmarkEnd w:id="0"/>
       <w:r>
         <w:rPr>
           <w:b/>
@@ -50,6 +48,40 @@
         </w:rPr>
         <w:t>text</w:t>
       </w:r>
+    </w:p>
+    <w:p>
+      <w:pPr>
+        <w:rPr>
+          <w:b/>
+          <w:color w:val="FF0000"/>
+          <w:sz w:val="36"/>
+          <w:szCs w:val="36"/>
+          <w:u w:val="single"/>
+        </w:rPr>
+      </w:pPr>
+    </w:p>
+    <w:p>
+      <w:pPr>
+        <w:rPr>
+          <w:b/>
+          <w:color w:val="FF0000"/>
+          <w:sz w:val="36"/>
+          <w:szCs w:val="36"/>
+          <w:u w:val="single"/>
+        </w:rPr>
+      </w:pPr>
+      <w:r>
+        <w:rPr>
+          <w:b/>
+          <w:color w:val="FF0000"/>
+          <w:sz w:val="36"/>
+          <w:szCs w:val="36"/>
+          <w:u w:val="single"/>
+        </w:rPr>
+        <w:t>Ändrar lite i min word-fil</w:t>
+      </w:r>
+      <w:bookmarkStart w:id="0" w:name="_GoBack"/>
+      <w:bookmarkEnd w:id="0"/>
     </w:p>
     <w:sectPr>
       <w:pgSz w:w="11906" w:h="16838"/>

</xml_diff>